<commit_message>
cambio de modal para conexion con metamask
</commit_message>
<xml_diff>
--- a/Instructivo Firebase.docx
+++ b/Instructivo Firebase.docx
@@ -14,8 +14,103 @@
         <w:rPr>
           <w:lang w:val="es-ES"/>
         </w:rPr>
-        <w:t>Instructivo Firebase</w:t>
-      </w:r>
+        <w:t xml:space="preserve">Instructivo </w:t>
+      </w:r>
+      <w:proofErr w:type="spellStart"/>
+      <w:r>
+        <w:rPr>
+          <w:lang w:val="es-ES"/>
+        </w:rPr>
+        <w:t>Firebase</w:t>
+      </w:r>
+      <w:proofErr w:type="spellEnd"/>
+    </w:p>
+    <w:p>
+      <w:pPr>
+        <w:rPr>
+          <w:lang w:val="es-ES"/>
+        </w:rPr>
+      </w:pPr>
+      <w:r>
+        <w:rPr>
+          <w:lang w:val="es-ES"/>
+        </w:rPr>
+        <w:t xml:space="preserve">Haremos uso de una base de datos </w:t>
+      </w:r>
+      <w:proofErr w:type="spellStart"/>
+      <w:r>
+        <w:rPr>
+          <w:lang w:val="es-ES"/>
+        </w:rPr>
+        <w:t>firebase</w:t>
+      </w:r>
+      <w:proofErr w:type="spellEnd"/>
+      <w:r>
+        <w:rPr>
+          <w:lang w:val="es-ES"/>
+        </w:rPr>
+        <w:t xml:space="preserve"> para el manejo de cuentas de los candidatos y precandidatos correspondientes al ejemplo, ya que resulta</w:t>
+      </w:r>
+      <w:r>
+        <w:rPr>
+          <w:lang w:val="es-ES"/>
+        </w:rPr>
+        <w:t xml:space="preserve"> problemático</w:t>
+      </w:r>
+      <w:r>
+        <w:rPr>
+          <w:lang w:val="es-ES"/>
+        </w:rPr>
+        <w:t xml:space="preserve"> y una mala práctica </w:t>
+      </w:r>
+      <w:r>
+        <w:rPr>
+          <w:lang w:val="es-ES"/>
+        </w:rPr>
+        <w:t>devolver cualquier dat</w:t>
+      </w:r>
+      <w:r>
+        <w:rPr>
+          <w:lang w:val="es-ES"/>
+        </w:rPr>
+        <w:t>os</w:t>
+      </w:r>
+      <w:r>
+        <w:rPr>
+          <w:lang w:val="es-ES"/>
+        </w:rPr>
+        <w:t xml:space="preserve"> de tamaño variable (ej. un array de tamaño variable como </w:t>
+      </w:r>
+      <w:proofErr w:type="spellStart"/>
+      <w:proofErr w:type="gramStart"/>
+      <w:r>
+        <w:rPr>
+          <w:lang w:val="es-ES"/>
+        </w:rPr>
+        <w:t>uint</w:t>
+      </w:r>
+      <w:proofErr w:type="spellEnd"/>
+      <w:r>
+        <w:rPr>
+          <w:lang w:val="es-ES"/>
+        </w:rPr>
+        <w:t>[</w:t>
+      </w:r>
+      <w:proofErr w:type="gramEnd"/>
+      <w:r>
+        <w:rPr>
+          <w:lang w:val="es-ES"/>
+        </w:rPr>
+        <w:t xml:space="preserve">]) desde una función llamada desde </w:t>
+      </w:r>
+      <w:proofErr w:type="spellStart"/>
+      <w:r>
+        <w:rPr>
+          <w:lang w:val="es-ES"/>
+        </w:rPr>
+        <w:t>Solidity</w:t>
+      </w:r>
+      <w:proofErr w:type="spellEnd"/>
     </w:p>
     <w:p>
       <w:pPr>
@@ -139,6 +234,7 @@
       <w:r>
         <w:rPr>
           <w:rStyle w:val="Textoennegrita"/>
+          <w:noProof/>
           <w:lang w:val="es-ES"/>
         </w:rPr>
         <w:drawing>
@@ -199,6 +295,7 @@
           <w:szCs w:val="28"/>
           <w:shd w:val="clear" w:color="auto" w:fill="FFFFFF"/>
         </w:rPr>
+        <w:lastRenderedPageBreak/>
         <w:drawing>
           <wp:anchor distT="0" distB="0" distL="114300" distR="114300" simplePos="0" relativeHeight="251660288" behindDoc="0" locked="0" layoutInCell="1" allowOverlap="1" wp14:anchorId="6B5B4E98" wp14:editId="3DB83F50">
             <wp:simplePos x="0" y="0"/>
@@ -279,6 +376,7 @@
       <w:r>
         <w:rPr>
           <w:rStyle w:val="Textoennegrita"/>
+          <w:noProof/>
           <w:sz w:val="28"/>
           <w:szCs w:val="28"/>
         </w:rPr>
@@ -398,6 +496,7 @@
       <w:r>
         <w:rPr>
           <w:rStyle w:val="Hipervnculo"/>
+          <w:noProof/>
           <w:sz w:val="28"/>
           <w:szCs w:val="28"/>
           <w:lang w:val="es-ES"/>
@@ -441,6 +540,7 @@
       <w:r>
         <w:rPr>
           <w:rStyle w:val="Hipervnculo"/>
+          <w:noProof/>
           <w:sz w:val="28"/>
           <w:szCs w:val="28"/>
           <w:lang w:val="es-ES"/>
@@ -573,6 +673,7 @@
       <w:r>
         <w:rPr>
           <w:rStyle w:val="Textoennegrita"/>
+          <w:noProof/>
           <w:sz w:val="28"/>
           <w:szCs w:val="28"/>
           <w:lang w:val="es-ES"/>
@@ -705,6 +806,7 @@
       <w:r>
         <w:rPr>
           <w:rStyle w:val="Textoennegrita"/>
+          <w:noProof/>
           <w:sz w:val="28"/>
           <w:szCs w:val="28"/>
           <w:lang w:val="es-ES"/>
@@ -915,6 +1017,7 @@
       <w:r>
         <w:rPr>
           <w:rStyle w:val="Textoennegrita"/>
+          <w:noProof/>
           <w:sz w:val="28"/>
           <w:szCs w:val="28"/>
           <w:lang w:val="es-ES"/>
@@ -1046,6 +1149,7 @@
       <w:r>
         <w:rPr>
           <w:rStyle w:val="Textoennegrita"/>
+          <w:noProof/>
           <w:sz w:val="28"/>
           <w:szCs w:val="28"/>
           <w:lang w:val="es-ES"/>
@@ -1112,6 +1216,7 @@
       <w:r>
         <w:rPr>
           <w:rStyle w:val="Textoennegrita"/>
+          <w:noProof/>
           <w:sz w:val="28"/>
           <w:szCs w:val="28"/>
           <w:lang w:val="es-ES"/>
@@ -1141,6 +1246,58 @@
                     <a:xfrm>
                       <a:off x="0" y="0"/>
                       <a:ext cx="4680000" cy="2124000"/>
+                    </a:xfrm>
+                    <a:prstGeom prst="rect">
+                      <a:avLst/>
+                    </a:prstGeom>
+                  </pic:spPr>
+                </pic:pic>
+              </a:graphicData>
+            </a:graphic>
+          </wp:inline>
+        </w:drawing>
+      </w:r>
+    </w:p>
+    <w:p>
+      <w:pPr>
+        <w:pStyle w:val="Prrafodelista"/>
+        <w:rPr>
+          <w:rStyle w:val="Textoennegrita"/>
+          <w:sz w:val="28"/>
+          <w:szCs w:val="28"/>
+        </w:rPr>
+      </w:pPr>
+      <w:r>
+        <w:rPr>
+          <w:rStyle w:val="Textoennegrita"/>
+          <w:sz w:val="28"/>
+          <w:szCs w:val="28"/>
+        </w:rPr>
+        <w:drawing>
+          <wp:inline distT="0" distB="0" distL="0" distR="0" wp14:anchorId="51A4B2A3" wp14:editId="2DC309F7">
+            <wp:extent cx="4680000" cy="3466800"/>
+            <wp:effectExtent l="0" t="0" r="6350" b="635"/>
+            <wp:docPr id="2" name="Imagen 2" descr="Interfaz de usuario gráfica, Aplicación&#10;&#10;Descripción generada automáticamente"/>
+            <wp:cNvGraphicFramePr>
+              <a:graphicFrameLocks xmlns:a="http://schemas.openxmlformats.org/drawingml/2006/main" noChangeAspect="1"/>
+            </wp:cNvGraphicFramePr>
+            <a:graphic xmlns:a="http://schemas.openxmlformats.org/drawingml/2006/main">
+              <a:graphicData uri="http://schemas.openxmlformats.org/drawingml/2006/picture">
+                <pic:pic xmlns:pic="http://schemas.openxmlformats.org/drawingml/2006/picture">
+                  <pic:nvPicPr>
+                    <pic:cNvPr id="2" name="Imagen 2" descr="Interfaz de usuario gráfica, Aplicación&#10;&#10;Descripción generada automáticamente"/>
+                    <pic:cNvPicPr/>
+                  </pic:nvPicPr>
+                  <pic:blipFill>
+                    <a:blip r:embed="rId19"/>
+                    <a:stretch>
+                      <a:fillRect/>
+                    </a:stretch>
+                  </pic:blipFill>
+                  <pic:spPr>
+                    <a:xfrm>
+                      <a:off x="0" y="0"/>
+                      <a:ext cx="4680000" cy="3466800"/>
                     </a:xfrm>
                     <a:prstGeom prst="rect">
                       <a:avLst/>
@@ -1243,6 +1400,7 @@
       <w:r>
         <w:rPr>
           <w:rStyle w:val="Textoennegrita"/>
+          <w:noProof/>
           <w:sz w:val="28"/>
           <w:szCs w:val="28"/>
           <w:lang w:val="es-ES"/>
@@ -1263,7 +1421,7 @@
                     <pic:cNvPicPr/>
                   </pic:nvPicPr>
                   <pic:blipFill>
-                    <a:blip r:embed="rId19"/>
+                    <a:blip r:embed="rId20"/>
                     <a:stretch>
                       <a:fillRect/>
                     </a:stretch>
@@ -1300,19 +1458,170 @@
       </w:pPr>
       <w:r>
         <w:rPr>
+          <w:rStyle w:val="Textoennegrita"/>
+          <w:sz w:val="28"/>
+          <w:szCs w:val="28"/>
+        </w:rPr>
+        <w:t>Elegimos la opción web</w:t>
+      </w:r>
+      <w:r>
+        <w:rPr>
+          <w:rStyle w:val="Textoennegrita"/>
+          <w:sz w:val="28"/>
+          <w:szCs w:val="28"/>
+        </w:rPr>
+        <w:t>, c</w:t>
+      </w:r>
+      <w:r>
+        <w:rPr>
+          <w:rStyle w:val="Textoennegrita"/>
+          <w:sz w:val="28"/>
+          <w:szCs w:val="28"/>
+        </w:rPr>
+        <w:t xml:space="preserve">opiamos la variable firebaseConfig y la reemplazamos en nuestro </w:t>
+      </w:r>
+      <w:proofErr w:type="spellStart"/>
+      <w:r>
+        <w:rPr>
+          <w:rStyle w:val="Textoennegrita"/>
+          <w:sz w:val="28"/>
+          <w:szCs w:val="28"/>
+        </w:rPr>
+        <w:t>environmetnt</w:t>
+      </w:r>
+      <w:proofErr w:type="spellEnd"/>
+      <w:r>
+        <w:rPr>
+          <w:rStyle w:val="Textoennegrita"/>
+          <w:sz w:val="28"/>
+          <w:szCs w:val="28"/>
+        </w:rPr>
+        <w:t xml:space="preserve"> del proyecto </w:t>
+      </w:r>
+      <w:r>
+        <w:rPr>
           <w:noProof/>
-          <w:sz w:val="28"/>
-          <w:szCs w:val="28"/>
           <w:shd w:val="clear" w:color="auto" w:fill="FFFFFF"/>
         </w:rPr>
+        <w:lastRenderedPageBreak/>
         <w:drawing>
-          <wp:anchor distT="0" distB="0" distL="114300" distR="114300" simplePos="0" relativeHeight="251674624" behindDoc="0" locked="0" layoutInCell="1" allowOverlap="1" wp14:anchorId="4F3F9AE4" wp14:editId="3E03792A">
+          <wp:anchor distT="0" distB="0" distL="114300" distR="114300" simplePos="0" relativeHeight="251676672" behindDoc="0" locked="0" layoutInCell="1" allowOverlap="1" wp14:anchorId="6AE9C8A7" wp14:editId="6334B170">
             <wp:simplePos x="0" y="0"/>
             <wp:positionH relativeFrom="column">
-              <wp:posOffset>3190240</wp:posOffset>
+              <wp:posOffset>3187700</wp:posOffset>
             </wp:positionH>
             <wp:positionV relativeFrom="paragraph">
-              <wp:posOffset>1213486</wp:posOffset>
+              <wp:posOffset>754380</wp:posOffset>
+            </wp:positionV>
+            <wp:extent cx="470463" cy="470463"/>
+            <wp:effectExtent l="0" t="0" r="0" b="0"/>
+            <wp:wrapNone/>
+            <wp:docPr id="27" name="Gráfico 27" descr="Cursor con relleno sólido"/>
+            <wp:cNvGraphicFramePr>
+              <a:graphicFrameLocks xmlns:a="http://schemas.openxmlformats.org/drawingml/2006/main" noChangeAspect="1"/>
+            </wp:cNvGraphicFramePr>
+            <a:graphic xmlns:a="http://schemas.openxmlformats.org/drawingml/2006/main">
+              <a:graphicData uri="http://schemas.openxmlformats.org/drawingml/2006/picture">
+                <pic:pic xmlns:pic="http://schemas.openxmlformats.org/drawingml/2006/picture">
+                  <pic:nvPicPr>
+                    <pic:cNvPr id="18" name="Gráfico 18" descr="Cursor con relleno sólido"/>
+                    <pic:cNvPicPr/>
+                  </pic:nvPicPr>
+                  <pic:blipFill>
+                    <a:blip r:embed="rId5">
+                      <a:extLst>
+                        <a:ext uri="{28A0092B-C50C-407E-A947-70E740481C1C}">
+                          <a14:useLocalDpi xmlns:a14="http://schemas.microsoft.com/office/drawing/2010/main" val="0"/>
+                        </a:ext>
+                        <a:ext uri="{96DAC541-7B7A-43D3-8B79-37D633B846F1}">
+                          <asvg:svgBlip xmlns:asvg="http://schemas.microsoft.com/office/drawing/2016/SVG/main" r:embed="rId6"/>
+                        </a:ext>
+                      </a:extLst>
+                    </a:blip>
+                    <a:stretch>
+                      <a:fillRect/>
+                    </a:stretch>
+                  </pic:blipFill>
+                  <pic:spPr>
+                    <a:xfrm rot="2966128">
+                      <a:off x="0" y="0"/>
+                      <a:ext cx="470463" cy="470463"/>
+                    </a:xfrm>
+                    <a:prstGeom prst="rect">
+                      <a:avLst/>
+                    </a:prstGeom>
+                  </pic:spPr>
+                </pic:pic>
+              </a:graphicData>
+            </a:graphic>
+            <wp14:sizeRelH relativeFrom="page">
+              <wp14:pctWidth>0</wp14:pctWidth>
+            </wp14:sizeRelH>
+            <wp14:sizeRelV relativeFrom="page">
+              <wp14:pctHeight>0</wp14:pctHeight>
+            </wp14:sizeRelV>
+          </wp:anchor>
+        </w:drawing>
+      </w:r>
+      <w:r>
+        <w:rPr>
+          <w:rStyle w:val="Textoennegrita"/>
+          <w:noProof/>
+          <w:sz w:val="28"/>
+          <w:szCs w:val="28"/>
+          <w:lang w:val="es-ES"/>
+        </w:rPr>
+        <w:drawing>
+          <wp:inline distT="0" distB="0" distL="0" distR="0" wp14:anchorId="4365AA83" wp14:editId="7A086A03">
+            <wp:extent cx="4680000" cy="1573200"/>
+            <wp:effectExtent l="0" t="0" r="6350" b="8255"/>
+            <wp:docPr id="14" name="Imagen 14" descr="Interfaz de usuario gráfica, Texto, Aplicación&#10;&#10;Descripción generada automáticamente"/>
+            <wp:cNvGraphicFramePr>
+              <a:graphicFrameLocks xmlns:a="http://schemas.openxmlformats.org/drawingml/2006/main" noChangeAspect="1"/>
+            </wp:cNvGraphicFramePr>
+            <a:graphic xmlns:a="http://schemas.openxmlformats.org/drawingml/2006/main">
+              <a:graphicData uri="http://schemas.openxmlformats.org/drawingml/2006/picture">
+                <pic:pic xmlns:pic="http://schemas.openxmlformats.org/drawingml/2006/picture">
+                  <pic:nvPicPr>
+                    <pic:cNvPr id="14" name="Imagen 14" descr="Interfaz de usuario gráfica, Texto, Aplicación&#10;&#10;Descripción generada automáticamente"/>
+                    <pic:cNvPicPr/>
+                  </pic:nvPicPr>
+                  <pic:blipFill>
+                    <a:blip r:embed="rId21"/>
+                    <a:stretch>
+                      <a:fillRect/>
+                    </a:stretch>
+                  </pic:blipFill>
+                  <pic:spPr>
+                    <a:xfrm>
+                      <a:off x="0" y="0"/>
+                      <a:ext cx="4680000" cy="1573200"/>
+                    </a:xfrm>
+                    <a:prstGeom prst="rect">
+                      <a:avLst/>
+                    </a:prstGeom>
+                  </pic:spPr>
+                </pic:pic>
+              </a:graphicData>
+            </a:graphic>
+          </wp:inline>
+        </w:drawing>
+      </w:r>
+      <w:r>
+        <w:rPr>
+          <w:noProof/>
+          <w:sz w:val="28"/>
+          <w:szCs w:val="28"/>
+          <w:shd w:val="clear" w:color="auto" w:fill="FFFFFF"/>
+        </w:rPr>
+        <w:drawing>
+          <wp:anchor distT="0" distB="0" distL="114300" distR="114300" simplePos="0" relativeHeight="251674624" behindDoc="0" locked="0" layoutInCell="1" allowOverlap="1" wp14:anchorId="4F3F9AE4" wp14:editId="6F659705">
+            <wp:simplePos x="0" y="0"/>
+            <wp:positionH relativeFrom="margin">
+              <wp:posOffset>1273614</wp:posOffset>
+            </wp:positionH>
+            <wp:positionV relativeFrom="paragraph">
+              <wp:posOffset>4032884</wp:posOffset>
             </wp:positionV>
             <wp:extent cx="470463" cy="470463"/>
             <wp:effectExtent l="0" t="0" r="0" b="0"/>
@@ -1366,165 +1675,8 @@
       </w:r>
       <w:r>
         <w:rPr>
-          <w:rStyle w:val="Textoennegrita"/>
-          <w:sz w:val="28"/>
-          <w:szCs w:val="28"/>
-        </w:rPr>
-        <w:t>Elegimos la opción web</w:t>
-      </w:r>
-      <w:r>
-        <w:rPr>
-          <w:rStyle w:val="Textoennegrita"/>
-          <w:sz w:val="28"/>
-          <w:szCs w:val="28"/>
-        </w:rPr>
-        <w:t>, c</w:t>
-      </w:r>
-      <w:r>
-        <w:rPr>
-          <w:rStyle w:val="Textoennegrita"/>
-          <w:sz w:val="28"/>
-          <w:szCs w:val="28"/>
-        </w:rPr>
-        <w:t xml:space="preserve">opiamos la variable firebaseConfig y la reemplazamos en nuestro </w:t>
-      </w:r>
-      <w:proofErr w:type="spellStart"/>
-      <w:r>
-        <w:rPr>
-          <w:rStyle w:val="Textoennegrita"/>
-          <w:sz w:val="28"/>
-          <w:szCs w:val="28"/>
-        </w:rPr>
-        <w:t>environmetnt</w:t>
-      </w:r>
-      <w:proofErr w:type="spellEnd"/>
-      <w:r>
-        <w:rPr>
-          <w:rStyle w:val="Textoennegrita"/>
-          <w:sz w:val="28"/>
-          <w:szCs w:val="28"/>
-        </w:rPr>
-        <w:t xml:space="preserve"> del proyecto</w:t>
-      </w:r>
-      <w:r>
-        <w:rPr>
-          <w:rStyle w:val="Textoennegrita"/>
-          <w:sz w:val="28"/>
-          <w:szCs w:val="28"/>
-        </w:rPr>
-        <w:t xml:space="preserve"> </w:t>
-      </w:r>
-      <w:r>
-        <w:rPr>
-          <w:rStyle w:val="Textoennegrita"/>
-          <w:sz w:val="28"/>
-          <w:szCs w:val="28"/>
-          <w:lang w:val="es-ES"/>
-        </w:rPr>
-        <w:drawing>
-          <wp:inline distT="0" distB="0" distL="0" distR="0" wp14:anchorId="4365AA83" wp14:editId="6854D1DB">
-            <wp:extent cx="4680000" cy="1573200"/>
-            <wp:effectExtent l="0" t="0" r="6350" b="8255"/>
-            <wp:docPr id="14" name="Imagen 14" descr="Interfaz de usuario gráfica, Texto, Aplicación&#10;&#10;Descripción generada automáticamente"/>
-            <wp:cNvGraphicFramePr>
-              <a:graphicFrameLocks xmlns:a="http://schemas.openxmlformats.org/drawingml/2006/main" noChangeAspect="1"/>
-            </wp:cNvGraphicFramePr>
-            <a:graphic xmlns:a="http://schemas.openxmlformats.org/drawingml/2006/main">
-              <a:graphicData uri="http://schemas.openxmlformats.org/drawingml/2006/picture">
-                <pic:pic xmlns:pic="http://schemas.openxmlformats.org/drawingml/2006/picture">
-                  <pic:nvPicPr>
-                    <pic:cNvPr id="14" name="Imagen 14" descr="Interfaz de usuario gráfica, Texto, Aplicación&#10;&#10;Descripción generada automáticamente"/>
-                    <pic:cNvPicPr/>
-                  </pic:nvPicPr>
-                  <pic:blipFill>
-                    <a:blip r:embed="rId20"/>
-                    <a:stretch>
-                      <a:fillRect/>
-                    </a:stretch>
-                  </pic:blipFill>
-                  <pic:spPr>
-                    <a:xfrm>
-                      <a:off x="0" y="0"/>
-                      <a:ext cx="4680000" cy="1573200"/>
-                    </a:xfrm>
-                    <a:prstGeom prst="rect">
-                      <a:avLst/>
-                    </a:prstGeom>
-                  </pic:spPr>
-                </pic:pic>
-              </a:graphicData>
-            </a:graphic>
-          </wp:inline>
-        </w:drawing>
-      </w:r>
-      <w:r>
-        <w:rPr>
+          <w:rStyle w:val="Hipervnculo"/>
           <w:noProof/>
-          <w:shd w:val="clear" w:color="auto" w:fill="FFFFFF"/>
-        </w:rPr>
-        <w:lastRenderedPageBreak/>
-        <w:drawing>
-          <wp:anchor distT="0" distB="0" distL="114300" distR="114300" simplePos="0" relativeHeight="251676672" behindDoc="0" locked="0" layoutInCell="1" allowOverlap="1" wp14:anchorId="6AE9C8A7" wp14:editId="2DC1835B">
-            <wp:simplePos x="0" y="0"/>
-            <wp:positionH relativeFrom="column">
-              <wp:posOffset>1330325</wp:posOffset>
-            </wp:positionH>
-            <wp:positionV relativeFrom="paragraph">
-              <wp:posOffset>2468880</wp:posOffset>
-            </wp:positionV>
-            <wp:extent cx="470463" cy="470463"/>
-            <wp:effectExtent l="0" t="0" r="0" b="0"/>
-            <wp:wrapNone/>
-            <wp:docPr id="27" name="Gráfico 27" descr="Cursor con relleno sólido"/>
-            <wp:cNvGraphicFramePr>
-              <a:graphicFrameLocks xmlns:a="http://schemas.openxmlformats.org/drawingml/2006/main" noChangeAspect="1"/>
-            </wp:cNvGraphicFramePr>
-            <a:graphic xmlns:a="http://schemas.openxmlformats.org/drawingml/2006/main">
-              <a:graphicData uri="http://schemas.openxmlformats.org/drawingml/2006/picture">
-                <pic:pic xmlns:pic="http://schemas.openxmlformats.org/drawingml/2006/picture">
-                  <pic:nvPicPr>
-                    <pic:cNvPr id="18" name="Gráfico 18" descr="Cursor con relleno sólido"/>
-                    <pic:cNvPicPr/>
-                  </pic:nvPicPr>
-                  <pic:blipFill>
-                    <a:blip r:embed="rId5">
-                      <a:extLst>
-                        <a:ext uri="{28A0092B-C50C-407E-A947-70E740481C1C}">
-                          <a14:useLocalDpi xmlns:a14="http://schemas.microsoft.com/office/drawing/2010/main" val="0"/>
-                        </a:ext>
-                        <a:ext uri="{96DAC541-7B7A-43D3-8B79-37D633B846F1}">
-                          <asvg:svgBlip xmlns:asvg="http://schemas.microsoft.com/office/drawing/2016/SVG/main" r:embed="rId6"/>
-                        </a:ext>
-                      </a:extLst>
-                    </a:blip>
-                    <a:stretch>
-                      <a:fillRect/>
-                    </a:stretch>
-                  </pic:blipFill>
-                  <pic:spPr>
-                    <a:xfrm rot="2966128">
-                      <a:off x="0" y="0"/>
-                      <a:ext cx="470463" cy="470463"/>
-                    </a:xfrm>
-                    <a:prstGeom prst="rect">
-                      <a:avLst/>
-                    </a:prstGeom>
-                  </pic:spPr>
-                </pic:pic>
-              </a:graphicData>
-            </a:graphic>
-            <wp14:sizeRelH relativeFrom="page">
-              <wp14:pctWidth>0</wp14:pctWidth>
-            </wp14:sizeRelH>
-            <wp14:sizeRelV relativeFrom="page">
-              <wp14:pctHeight>0</wp14:pctHeight>
-            </wp14:sizeRelV>
-          </wp:anchor>
-        </w:drawing>
-      </w:r>
-      <w:r>
-        <w:rPr>
-          <w:rStyle w:val="Hipervnculo"/>
           <w:sz w:val="28"/>
           <w:szCs w:val="28"/>
           <w:lang w:val="es-ES"/>
@@ -1545,7 +1697,7 @@
                     <pic:cNvPicPr/>
                   </pic:nvPicPr>
                   <pic:blipFill>
-                    <a:blip r:embed="rId21"/>
+                    <a:blip r:embed="rId22"/>
                     <a:stretch>
                       <a:fillRect/>
                     </a:stretch>
@@ -1568,6 +1720,7 @@
       <w:r>
         <w:rPr>
           <w:rStyle w:val="Textoennegrita"/>
+          <w:noProof/>
           <w:sz w:val="28"/>
           <w:szCs w:val="28"/>
           <w:lang w:val="es-ES"/>
@@ -1588,7 +1741,7 @@
                     <pic:cNvPicPr/>
                   </pic:nvPicPr>
                   <pic:blipFill>
-                    <a:blip r:embed="rId22"/>
+                    <a:blip r:embed="rId23"/>
                     <a:stretch>
                       <a:fillRect/>
                     </a:stretch>
@@ -1614,13 +1767,13 @@
           <w:shd w:val="clear" w:color="auto" w:fill="FFFFFF"/>
         </w:rPr>
         <w:drawing>
-          <wp:anchor distT="0" distB="0" distL="114300" distR="114300" simplePos="0" relativeHeight="251678720" behindDoc="0" locked="0" layoutInCell="1" allowOverlap="1" wp14:anchorId="306CA2A5" wp14:editId="32024A04">
+          <wp:anchor distT="0" distB="0" distL="114300" distR="114300" simplePos="0" relativeHeight="251678720" behindDoc="0" locked="0" layoutInCell="1" allowOverlap="1" wp14:anchorId="306CA2A5" wp14:editId="50A66AC2">
             <wp:simplePos x="0" y="0"/>
             <wp:positionH relativeFrom="column">
-              <wp:posOffset>1023621</wp:posOffset>
+              <wp:posOffset>1176020</wp:posOffset>
             </wp:positionH>
             <wp:positionV relativeFrom="paragraph">
-              <wp:posOffset>6904355</wp:posOffset>
+              <wp:posOffset>8475980</wp:posOffset>
             </wp:positionV>
             <wp:extent cx="470463" cy="470463"/>
             <wp:effectExtent l="0" t="0" r="0" b="0"/>
@@ -1674,6 +1827,7 @@
       </w:r>
       <w:r>
         <w:rPr>
+          <w:noProof/>
           <w:lang w:val="es-ES"/>
         </w:rPr>
         <w:drawing>
@@ -1692,7 +1846,7 @@
                     <pic:cNvPicPr/>
                   </pic:nvPicPr>
                   <pic:blipFill>
-                    <a:blip r:embed="rId23"/>
+                    <a:blip r:embed="rId24"/>
                     <a:stretch>
                       <a:fillRect/>
                     </a:stretch>

</xml_diff>